<commit_message>
assignemnt 4 n need to do paper.
</commit_message>
<xml_diff>
--- a/ISEC_660_Advanced_Network_Security/Final_Paper/Webb_Assignment3_ResearchPaper.docx
+++ b/ISEC_660_Advanced_Network_Security/Final_Paper/Webb_Assignment3_ResearchPaper.docx
@@ -26,7 +26,103 @@
           <w:szCs w:val="27"/>
           <w:u w:val="single"/>
         </w:rPr>
-        <w:t>“The Future of Secure Market Transactions through DeFi.”</w:t>
+        <w:t>“</w:t>
+      </w:r>
+      <w:r>
+        <w:rPr>
+          <w:rFonts w:asciiTheme="majorHAnsi" w:eastAsia="Times New Roman" w:hAnsiTheme="majorHAnsi" w:cstheme="majorHAnsi"/>
+          <w:b/>
+          <w:bCs/>
+          <w:color w:val="000000"/>
+          <w:sz w:val="27"/>
+          <w:szCs w:val="27"/>
+          <w:u w:val="single"/>
+        </w:rPr>
+        <w:t>Addressing D</w:t>
+      </w:r>
+      <w:r>
+        <w:rPr>
+          <w:rFonts w:asciiTheme="majorHAnsi" w:eastAsia="Times New Roman" w:hAnsiTheme="majorHAnsi" w:cstheme="majorHAnsi"/>
+          <w:b/>
+          <w:bCs/>
+          <w:color w:val="000000"/>
+          <w:sz w:val="27"/>
+          <w:szCs w:val="27"/>
+          <w:u w:val="single"/>
+        </w:rPr>
+        <w:t xml:space="preserve">ifferent </w:t>
+      </w:r>
+      <w:r>
+        <w:rPr>
+          <w:rFonts w:asciiTheme="majorHAnsi" w:eastAsia="Times New Roman" w:hAnsiTheme="majorHAnsi" w:cstheme="majorHAnsi"/>
+          <w:b/>
+          <w:bCs/>
+          <w:color w:val="000000"/>
+          <w:sz w:val="27"/>
+          <w:szCs w:val="27"/>
+          <w:u w:val="single"/>
+        </w:rPr>
+        <w:t>B</w:t>
+      </w:r>
+      <w:r>
+        <w:rPr>
+          <w:rFonts w:asciiTheme="majorHAnsi" w:eastAsia="Times New Roman" w:hAnsiTheme="majorHAnsi" w:cstheme="majorHAnsi"/>
+          <w:b/>
+          <w:bCs/>
+          <w:color w:val="000000"/>
+          <w:sz w:val="27"/>
+          <w:szCs w:val="27"/>
+          <w:u w:val="single"/>
+        </w:rPr>
+        <w:t xml:space="preserve">lockchain </w:t>
+      </w:r>
+      <w:r>
+        <w:rPr>
+          <w:rFonts w:asciiTheme="majorHAnsi" w:eastAsia="Times New Roman" w:hAnsiTheme="majorHAnsi" w:cstheme="majorHAnsi"/>
+          <w:b/>
+          <w:bCs/>
+          <w:color w:val="000000"/>
+          <w:sz w:val="27"/>
+          <w:szCs w:val="27"/>
+          <w:u w:val="single"/>
+        </w:rPr>
+        <w:t>I</w:t>
+      </w:r>
+      <w:r>
+        <w:rPr>
+          <w:rFonts w:asciiTheme="majorHAnsi" w:eastAsia="Times New Roman" w:hAnsiTheme="majorHAnsi" w:cstheme="majorHAnsi"/>
+          <w:b/>
+          <w:bCs/>
+          <w:color w:val="000000"/>
+          <w:sz w:val="27"/>
+          <w:szCs w:val="27"/>
+          <w:u w:val="single"/>
+        </w:rPr>
+        <w:t>mplementations</w:t>
+      </w:r>
+      <w:r>
+        <w:rPr>
+          <w:rFonts w:asciiTheme="majorHAnsi" w:eastAsia="Times New Roman" w:hAnsiTheme="majorHAnsi" w:cstheme="majorHAnsi"/>
+          <w:b/>
+          <w:bCs/>
+          <w:color w:val="000000"/>
+          <w:sz w:val="27"/>
+          <w:szCs w:val="27"/>
+          <w:u w:val="single"/>
+        </w:rPr>
+        <w:t xml:space="preserve"> of Decentralized Finance.</w:t>
+      </w:r>
+      <w:r>
+        <w:rPr>
+          <w:rFonts w:asciiTheme="majorHAnsi" w:eastAsia="Times New Roman" w:hAnsiTheme="majorHAnsi" w:cstheme="majorHAnsi"/>
+          <w:b/>
+          <w:bCs/>
+          <w:color w:val="000000"/>
+          <w:sz w:val="27"/>
+          <w:szCs w:val="27"/>
+          <w:u w:val="single"/>
+        </w:rPr>
+        <w:t>”</w:t>
       </w:r>
     </w:p>
     <w:p>
@@ -112,7 +208,6 @@
     <w:p>
       <w:pPr>
         <w:spacing w:line="480" w:lineRule="auto"/>
-        <w:ind w:firstLine="720"/>
         <w:jc w:val="both"/>
         <w:rPr>
           <w:rFonts w:asciiTheme="majorHAnsi" w:eastAsia="Times New Roman" w:hAnsiTheme="majorHAnsi" w:cstheme="majorHAnsi"/>
@@ -128,52 +223,196 @@
           <w:sz w:val="24"/>
           <w:szCs w:val="24"/>
         </w:rPr>
-        <w:t xml:space="preserve">In leu of the recent events that took place in the stock and cryptocurrency markets involving market entities stopping trading on certain pairs when not in there favor, I have decided to write a narrative explaining and arguing why people will generally start adopting Decentralized Finance(DeFi) through Decentralized Exchanges (DEX’s) along with how these practices are more secure than the institutions in place.  A DEX is essentially an exchange that is not controlled by a single entity typically deployed with a blockchain architecture under its hood. This allows for the sharing of voting rights between parties. The beauty of this is that no single entity can make the decision to shut down trading pairs, </w:t>
-      </w:r>
-      <w:r>
-        <w:rPr>
-          <w:rFonts w:asciiTheme="majorHAnsi" w:eastAsia="Times New Roman" w:hAnsiTheme="majorHAnsi" w:cstheme="majorHAnsi"/>
-          <w:color w:val="000000"/>
-          <w:sz w:val="24"/>
-          <w:szCs w:val="24"/>
-        </w:rPr>
-        <w:t>unlike</w:t>
-      </w:r>
-      <w:r>
-        <w:rPr>
-          <w:rFonts w:asciiTheme="majorHAnsi" w:eastAsia="Times New Roman" w:hAnsiTheme="majorHAnsi" w:cstheme="majorHAnsi"/>
-          <w:color w:val="000000"/>
-          <w:sz w:val="24"/>
-          <w:szCs w:val="24"/>
-        </w:rPr>
-        <w:t xml:space="preserve"> what Robinhood did to protect its own interests. This narrative will not only argue the theory of why this should be implemented but how the technology is used to secure transactions and secure distribution of rights within the market. Most popularly</w:t>
-      </w:r>
-      <w:r>
-        <w:rPr>
-          <w:rFonts w:asciiTheme="majorHAnsi" w:eastAsia="Times New Roman" w:hAnsiTheme="majorHAnsi" w:cstheme="majorHAnsi"/>
-          <w:color w:val="000000"/>
-          <w:sz w:val="24"/>
-          <w:szCs w:val="24"/>
-        </w:rPr>
-        <w:t>,</w:t>
-      </w:r>
-      <w:r>
-        <w:rPr>
-          <w:rFonts w:asciiTheme="majorHAnsi" w:eastAsia="Times New Roman" w:hAnsiTheme="majorHAnsi" w:cstheme="majorHAnsi"/>
-          <w:color w:val="000000"/>
-          <w:sz w:val="24"/>
-          <w:szCs w:val="24"/>
-        </w:rPr>
-        <w:t xml:space="preserve"> blockchain applications are thought of to solve the Byzantine General Problem. (BGP) This informational will support the validity of these technologies by arguing how it solves the BGP</w:t>
-      </w:r>
-      <w:r>
-        <w:rPr>
-          <w:rFonts w:asciiTheme="majorHAnsi" w:eastAsia="Times New Roman" w:hAnsiTheme="majorHAnsi" w:cstheme="majorHAnsi"/>
-          <w:color w:val="000000"/>
-          <w:sz w:val="24"/>
-          <w:szCs w:val="24"/>
-        </w:rPr>
-        <w:t xml:space="preserve"> and why this matter’s when it comes to securing transactions on a distributed ledger.</w:t>
+        <w:tab/>
+      </w:r>
+      <w:r>
+        <w:rPr>
+          <w:rFonts w:asciiTheme="majorHAnsi" w:eastAsia="Times New Roman" w:hAnsiTheme="majorHAnsi" w:cstheme="majorHAnsi"/>
+          <w:color w:val="000000"/>
+          <w:sz w:val="24"/>
+          <w:szCs w:val="24"/>
+        </w:rPr>
+        <w:t>This narrative will explore and argue the validity of the security aspects</w:t>
+      </w:r>
+      <w:r>
+        <w:rPr>
+          <w:rFonts w:asciiTheme="majorHAnsi" w:eastAsia="Times New Roman" w:hAnsiTheme="majorHAnsi" w:cstheme="majorHAnsi"/>
+          <w:color w:val="000000"/>
+          <w:sz w:val="24"/>
+          <w:szCs w:val="24"/>
+        </w:rPr>
+        <w:t xml:space="preserve"> Decentralized Finance(DeFi) </w:t>
+      </w:r>
+      <w:r>
+        <w:rPr>
+          <w:rFonts w:asciiTheme="majorHAnsi" w:eastAsia="Times New Roman" w:hAnsiTheme="majorHAnsi" w:cstheme="majorHAnsi"/>
+          <w:color w:val="000000"/>
+          <w:sz w:val="24"/>
+          <w:szCs w:val="24"/>
+        </w:rPr>
+        <w:t>provides</w:t>
+      </w:r>
+      <w:r>
+        <w:rPr>
+          <w:rFonts w:asciiTheme="majorHAnsi" w:eastAsia="Times New Roman" w:hAnsiTheme="majorHAnsi" w:cstheme="majorHAnsi"/>
+          <w:color w:val="000000"/>
+          <w:sz w:val="24"/>
+          <w:szCs w:val="24"/>
+        </w:rPr>
+        <w:t xml:space="preserve"> </w:t>
+      </w:r>
+      <w:r>
+        <w:rPr>
+          <w:rFonts w:asciiTheme="majorHAnsi" w:eastAsia="Times New Roman" w:hAnsiTheme="majorHAnsi" w:cstheme="majorHAnsi"/>
+          <w:color w:val="000000"/>
+          <w:sz w:val="24"/>
+          <w:szCs w:val="24"/>
+        </w:rPr>
+        <w:t>through popular DeFi protocols and their proprietary blockchain implementations.</w:t>
+      </w:r>
+      <w:r>
+        <w:rPr>
+          <w:rFonts w:asciiTheme="majorHAnsi" w:eastAsia="Times New Roman" w:hAnsiTheme="majorHAnsi" w:cstheme="majorHAnsi"/>
+          <w:color w:val="000000"/>
+          <w:sz w:val="24"/>
+          <w:szCs w:val="24"/>
+        </w:rPr>
+        <w:t xml:space="preserve"> </w:t>
+      </w:r>
+      <w:r>
+        <w:rPr>
+          <w:rFonts w:asciiTheme="majorHAnsi" w:eastAsia="Times New Roman" w:hAnsiTheme="majorHAnsi" w:cstheme="majorHAnsi"/>
+          <w:color w:val="000000"/>
+          <w:sz w:val="24"/>
+          <w:szCs w:val="24"/>
+        </w:rPr>
+        <w:t xml:space="preserve">This </w:t>
+      </w:r>
+      <w:r>
+        <w:rPr>
+          <w:rFonts w:asciiTheme="majorHAnsi" w:eastAsia="Times New Roman" w:hAnsiTheme="majorHAnsi" w:cstheme="majorHAnsi"/>
+          <w:color w:val="000000"/>
+          <w:sz w:val="24"/>
+          <w:szCs w:val="24"/>
+        </w:rPr>
+        <w:t>was</w:t>
+      </w:r>
+      <w:r>
+        <w:rPr>
+          <w:rFonts w:asciiTheme="majorHAnsi" w:eastAsia="Times New Roman" w:hAnsiTheme="majorHAnsi" w:cstheme="majorHAnsi"/>
+          <w:color w:val="000000"/>
+          <w:sz w:val="24"/>
+          <w:szCs w:val="24"/>
+        </w:rPr>
+        <w:t xml:space="preserve"> done by conducting research on popular DeFi protocols with each of them having a different blockchain implementation as their underlying architecture. Each one of these DeFi protocols provide</w:t>
+      </w:r>
+      <w:r>
+        <w:rPr>
+          <w:rFonts w:asciiTheme="majorHAnsi" w:eastAsia="Times New Roman" w:hAnsiTheme="majorHAnsi" w:cstheme="majorHAnsi"/>
+          <w:color w:val="000000"/>
+          <w:sz w:val="24"/>
+          <w:szCs w:val="24"/>
+        </w:rPr>
+        <w:t xml:space="preserve">s </w:t>
+      </w:r>
+      <w:r>
+        <w:rPr>
+          <w:rFonts w:asciiTheme="majorHAnsi" w:eastAsia="Times New Roman" w:hAnsiTheme="majorHAnsi" w:cstheme="majorHAnsi"/>
+          <w:color w:val="000000"/>
+          <w:sz w:val="24"/>
+          <w:szCs w:val="24"/>
+        </w:rPr>
+        <w:t>security to transactions in their own</w:t>
+      </w:r>
+      <w:r>
+        <w:rPr>
+          <w:rFonts w:asciiTheme="majorHAnsi" w:eastAsia="Times New Roman" w:hAnsiTheme="majorHAnsi" w:cstheme="majorHAnsi"/>
+          <w:color w:val="000000"/>
+          <w:sz w:val="24"/>
+          <w:szCs w:val="24"/>
+        </w:rPr>
+        <w:t xml:space="preserve"> independent</w:t>
+      </w:r>
+      <w:r>
+        <w:rPr>
+          <w:rFonts w:asciiTheme="majorHAnsi" w:eastAsia="Times New Roman" w:hAnsiTheme="majorHAnsi" w:cstheme="majorHAnsi"/>
+          <w:color w:val="000000"/>
+          <w:sz w:val="24"/>
+          <w:szCs w:val="24"/>
+        </w:rPr>
+        <w:t xml:space="preserve"> way. The information provided for each individual use case include</w:t>
+      </w:r>
+      <w:r>
+        <w:rPr>
+          <w:rFonts w:asciiTheme="majorHAnsi" w:eastAsia="Times New Roman" w:hAnsiTheme="majorHAnsi" w:cstheme="majorHAnsi"/>
+          <w:color w:val="000000"/>
+          <w:sz w:val="24"/>
+          <w:szCs w:val="24"/>
+        </w:rPr>
+        <w:t>s</w:t>
+      </w:r>
+      <w:r>
+        <w:rPr>
+          <w:rFonts w:asciiTheme="majorHAnsi" w:eastAsia="Times New Roman" w:hAnsiTheme="majorHAnsi" w:cstheme="majorHAnsi"/>
+          <w:color w:val="000000"/>
+          <w:sz w:val="24"/>
+          <w:szCs w:val="24"/>
+        </w:rPr>
+        <w:t xml:space="preserve"> validity to why decentralized finance transactions are secure through these DeFi protocols’ blockchain implementations, while also bringing to light the potential flaws that need</w:t>
+      </w:r>
+      <w:r>
+        <w:rPr>
+          <w:rFonts w:asciiTheme="majorHAnsi" w:eastAsia="Times New Roman" w:hAnsiTheme="majorHAnsi" w:cstheme="majorHAnsi"/>
+          <w:color w:val="000000"/>
+          <w:sz w:val="24"/>
+          <w:szCs w:val="24"/>
+        </w:rPr>
+        <w:t>ed</w:t>
+      </w:r>
+      <w:r>
+        <w:rPr>
+          <w:rFonts w:asciiTheme="majorHAnsi" w:eastAsia="Times New Roman" w:hAnsiTheme="majorHAnsi" w:cstheme="majorHAnsi"/>
+          <w:color w:val="000000"/>
+          <w:sz w:val="24"/>
+          <w:szCs w:val="24"/>
+        </w:rPr>
+        <w:t xml:space="preserve"> to be addressed. A comparison review </w:t>
+      </w:r>
+      <w:r>
+        <w:rPr>
+          <w:rFonts w:asciiTheme="majorHAnsi" w:eastAsia="Times New Roman" w:hAnsiTheme="majorHAnsi" w:cstheme="majorHAnsi"/>
+          <w:color w:val="000000"/>
+          <w:sz w:val="24"/>
+          <w:szCs w:val="24"/>
+        </w:rPr>
+        <w:t>was</w:t>
+      </w:r>
+      <w:r>
+        <w:rPr>
+          <w:rFonts w:asciiTheme="majorHAnsi" w:eastAsia="Times New Roman" w:hAnsiTheme="majorHAnsi" w:cstheme="majorHAnsi"/>
+          <w:color w:val="000000"/>
+          <w:sz w:val="24"/>
+          <w:szCs w:val="24"/>
+        </w:rPr>
+        <w:t xml:space="preserve"> conducted between the DeFi protocols to better understand and grasp when and where to implement their blockchain architecture and lead</w:t>
+      </w:r>
+      <w:r>
+        <w:rPr>
+          <w:rFonts w:asciiTheme="majorHAnsi" w:eastAsia="Times New Roman" w:hAnsiTheme="majorHAnsi" w:cstheme="majorHAnsi"/>
+          <w:color w:val="000000"/>
+          <w:sz w:val="24"/>
+          <w:szCs w:val="24"/>
+        </w:rPr>
+        <w:t>s</w:t>
+      </w:r>
+      <w:r>
+        <w:rPr>
+          <w:rFonts w:asciiTheme="majorHAnsi" w:eastAsia="Times New Roman" w:hAnsiTheme="majorHAnsi" w:cstheme="majorHAnsi"/>
+          <w:color w:val="000000"/>
+          <w:sz w:val="24"/>
+          <w:szCs w:val="24"/>
+        </w:rPr>
+        <w:t xml:space="preserve"> to an argument on to why one would take precedence in certain use cases.</w:t>
       </w:r>
     </w:p>
     <w:p>
@@ -220,7 +459,734 @@
           <w:sz w:val="24"/>
           <w:szCs w:val="24"/>
         </w:rPr>
-        <w:t>Protocols for Loanable Funds, DeFi, Blockchain, Cryptocurrencies,</w:t>
+        <w:t>Blockchain, Cryptocurrenc</w:t>
+      </w:r>
+      <w:r>
+        <w:rPr>
+          <w:rFonts w:asciiTheme="majorHAnsi" w:eastAsia="LinLibertineT" w:hAnsiTheme="majorHAnsi" w:cstheme="majorHAnsi"/>
+          <w:sz w:val="24"/>
+          <w:szCs w:val="24"/>
+        </w:rPr>
+        <w:t>y</w:t>
+      </w:r>
+      <w:r>
+        <w:rPr>
+          <w:rFonts w:asciiTheme="majorHAnsi" w:eastAsia="LinLibertineT" w:hAnsiTheme="majorHAnsi" w:cstheme="majorHAnsi"/>
+          <w:sz w:val="24"/>
+          <w:szCs w:val="24"/>
+        </w:rPr>
+        <w:t>,</w:t>
+      </w:r>
+      <w:r>
+        <w:rPr>
+          <w:rFonts w:asciiTheme="majorHAnsi" w:eastAsia="LinLibertineT" w:hAnsiTheme="majorHAnsi" w:cstheme="majorHAnsi"/>
+          <w:sz w:val="24"/>
+          <w:szCs w:val="24"/>
+        </w:rPr>
+        <w:t xml:space="preserve"> DeFi, DEX,</w:t>
+      </w:r>
+      <w:r>
+        <w:rPr>
+          <w:rFonts w:asciiTheme="majorHAnsi" w:eastAsia="LinLibertineT" w:hAnsiTheme="majorHAnsi" w:cstheme="majorHAnsi"/>
+          <w:sz w:val="24"/>
+          <w:szCs w:val="24"/>
+        </w:rPr>
+        <w:t xml:space="preserve"> Automated Market Maker,</w:t>
+      </w:r>
+    </w:p>
+    <w:p>
+      <w:pPr>
+        <w:spacing w:line="240" w:lineRule="auto"/>
+        <w:rPr>
+          <w:rFonts w:asciiTheme="majorHAnsi" w:eastAsia="Times New Roman" w:hAnsiTheme="majorHAnsi" w:cstheme="majorHAnsi"/>
+          <w:b/>
+          <w:bCs/>
+          <w:color w:val="000000"/>
+          <w:sz w:val="27"/>
+          <w:szCs w:val="27"/>
+          <w:u w:val="single"/>
+        </w:rPr>
+      </w:pPr>
+    </w:p>
+    <w:p>
+      <w:pPr>
+        <w:spacing w:line="240" w:lineRule="auto"/>
+        <w:rPr>
+          <w:rFonts w:asciiTheme="majorHAnsi" w:eastAsia="Times New Roman" w:hAnsiTheme="majorHAnsi" w:cstheme="majorHAnsi"/>
+          <w:b/>
+          <w:bCs/>
+          <w:color w:val="000000"/>
+          <w:sz w:val="27"/>
+          <w:szCs w:val="27"/>
+          <w:u w:val="single"/>
+        </w:rPr>
+      </w:pPr>
+      <w:r>
+        <w:rPr>
+          <w:rFonts w:asciiTheme="majorHAnsi" w:eastAsia="Times New Roman" w:hAnsiTheme="majorHAnsi" w:cstheme="majorHAnsi"/>
+          <w:b/>
+          <w:bCs/>
+          <w:color w:val="000000"/>
+          <w:sz w:val="27"/>
+          <w:szCs w:val="27"/>
+          <w:u w:val="single"/>
+        </w:rPr>
+        <w:t>Introduction</w:t>
+      </w:r>
+      <w:r>
+        <w:rPr>
+          <w:rFonts w:asciiTheme="majorHAnsi" w:eastAsia="Times New Roman" w:hAnsiTheme="majorHAnsi" w:cstheme="majorHAnsi"/>
+          <w:b/>
+          <w:bCs/>
+          <w:color w:val="000000"/>
+          <w:sz w:val="27"/>
+          <w:szCs w:val="27"/>
+          <w:u w:val="single"/>
+        </w:rPr>
+        <w:t>:</w:t>
+      </w:r>
+    </w:p>
+    <w:p>
+      <w:pPr>
+        <w:spacing w:line="480" w:lineRule="auto"/>
+        <w:jc w:val="both"/>
+        <w:rPr>
+          <w:rFonts w:asciiTheme="majorHAnsi" w:eastAsia="LinLibertineT" w:hAnsiTheme="majorHAnsi" w:cstheme="majorHAnsi"/>
+          <w:sz w:val="24"/>
+          <w:szCs w:val="24"/>
+        </w:rPr>
+      </w:pPr>
+    </w:p>
+    <w:p>
+      <w:pPr>
+        <w:spacing w:line="240" w:lineRule="auto"/>
+        <w:rPr>
+          <w:rFonts w:asciiTheme="majorHAnsi" w:hAnsiTheme="majorHAnsi" w:cstheme="majorHAnsi"/>
+          <w:b/>
+          <w:bCs/>
+          <w:color w:val="202124"/>
+          <w:sz w:val="24"/>
+          <w:szCs w:val="24"/>
+          <w:u w:val="single"/>
+          <w:shd w:val="clear" w:color="auto" w:fill="FFFFFF"/>
+        </w:rPr>
+      </w:pPr>
+      <w:r>
+        <w:rPr>
+          <w:rFonts w:asciiTheme="majorHAnsi" w:eastAsia="Times New Roman" w:hAnsiTheme="majorHAnsi" w:cstheme="majorHAnsi"/>
+          <w:b/>
+          <w:bCs/>
+          <w:color w:val="000000"/>
+          <w:sz w:val="24"/>
+          <w:szCs w:val="24"/>
+          <w:u w:val="single"/>
+        </w:rPr>
+        <w:t xml:space="preserve">Use Case:  </w:t>
+      </w:r>
+      <w:proofErr w:type="spellStart"/>
+      <w:r>
+        <w:rPr>
+          <w:rFonts w:asciiTheme="majorHAnsi" w:hAnsiTheme="majorHAnsi" w:cstheme="majorHAnsi"/>
+          <w:b/>
+          <w:bCs/>
+          <w:color w:val="202124"/>
+          <w:sz w:val="24"/>
+          <w:szCs w:val="24"/>
+          <w:u w:val="single"/>
+          <w:shd w:val="clear" w:color="auto" w:fill="FFFFFF"/>
+        </w:rPr>
+        <w:t>Uniswap</w:t>
+      </w:r>
+      <w:proofErr w:type="spellEnd"/>
+      <w:r>
+        <w:rPr>
+          <w:rFonts w:asciiTheme="majorHAnsi" w:hAnsiTheme="majorHAnsi" w:cstheme="majorHAnsi"/>
+          <w:b/>
+          <w:bCs/>
+          <w:color w:val="202124"/>
+          <w:sz w:val="24"/>
+          <w:szCs w:val="24"/>
+          <w:u w:val="single"/>
+          <w:shd w:val="clear" w:color="auto" w:fill="FFFFFF"/>
+        </w:rPr>
+        <w:t>  (UNI)</w:t>
+      </w:r>
+    </w:p>
+    <w:p>
+      <w:pPr>
+        <w:spacing w:line="240" w:lineRule="auto"/>
+        <w:rPr>
+          <w:rFonts w:asciiTheme="majorHAnsi" w:hAnsiTheme="majorHAnsi" w:cstheme="majorHAnsi"/>
+          <w:b/>
+          <w:bCs/>
+          <w:color w:val="202124"/>
+          <w:sz w:val="24"/>
+          <w:szCs w:val="24"/>
+          <w:u w:val="single"/>
+          <w:shd w:val="clear" w:color="auto" w:fill="FFFFFF"/>
+        </w:rPr>
+      </w:pPr>
+      <w:r>
+        <w:rPr>
+          <w:rFonts w:asciiTheme="majorHAnsi" w:hAnsiTheme="majorHAnsi" w:cstheme="majorHAnsi"/>
+          <w:b/>
+          <w:bCs/>
+          <w:color w:val="202124"/>
+          <w:sz w:val="24"/>
+          <w:szCs w:val="24"/>
+          <w:u w:val="single"/>
+          <w:shd w:val="clear" w:color="auto" w:fill="FFFFFF"/>
+        </w:rPr>
+        <w:t>https://uniswap.org/blog/uniswap-v3/</w:t>
+      </w:r>
+    </w:p>
+    <w:p>
+      <w:pPr>
+        <w:pStyle w:val="NormalWeb"/>
+        <w:shd w:val="clear" w:color="auto" w:fill="0F1013"/>
+        <w:rPr>
+          <w:rFonts w:ascii="Segoe UI" w:hAnsi="Segoe UI" w:cs="Segoe UI"/>
+          <w:color w:val="FFFFFF"/>
+        </w:rPr>
+      </w:pPr>
+      <w:r>
+        <w:rPr>
+          <w:rFonts w:ascii="Segoe UI" w:hAnsi="Segoe UI" w:cs="Segoe UI"/>
+          <w:color w:val="FFFFFF"/>
+        </w:rPr>
+        <w:t>As a byproduct of per-LP custom price curves, liquidity positions are no longer fungible and are not represented as ERC20 tokens in the core protocol.</w:t>
+      </w:r>
+    </w:p>
+    <w:p>
+      <w:pPr>
+        <w:pStyle w:val="NormalWeb"/>
+        <w:shd w:val="clear" w:color="auto" w:fill="0F1013"/>
+        <w:rPr>
+          <w:rFonts w:ascii="Segoe UI" w:hAnsi="Segoe UI" w:cs="Segoe UI"/>
+          <w:color w:val="FFFFFF"/>
+        </w:rPr>
+      </w:pPr>
+      <w:r>
+        <w:rPr>
+          <w:rFonts w:ascii="Segoe UI" w:hAnsi="Segoe UI" w:cs="Segoe UI"/>
+          <w:color w:val="FFFFFF"/>
+        </w:rPr>
+        <w:lastRenderedPageBreak/>
+        <w:t>Instead, LP positions will be represented by non-fungible tokens (NFTs).</w:t>
+      </w:r>
+    </w:p>
+    <w:p>
+      <w:pPr>
+        <w:pStyle w:val="NormalWeb"/>
+        <w:shd w:val="clear" w:color="auto" w:fill="0F1013"/>
+        <w:rPr>
+          <w:rFonts w:ascii="Segoe UI" w:hAnsi="Segoe UI" w:cs="Segoe UI"/>
+          <w:color w:val="FFFFFF"/>
+        </w:rPr>
+      </w:pPr>
+      <w:proofErr w:type="spellStart"/>
+      <w:r>
+        <w:rPr>
+          <w:rFonts w:ascii="Segoe UI" w:hAnsi="Segoe UI" w:cs="Segoe UI"/>
+          <w:color w:val="FFFFFF"/>
+        </w:rPr>
+        <w:t>Uniswap</w:t>
+      </w:r>
+      <w:proofErr w:type="spellEnd"/>
+      <w:r>
+        <w:rPr>
+          <w:rFonts w:ascii="Segoe UI" w:hAnsi="Segoe UI" w:cs="Segoe UI"/>
+          <w:color w:val="FFFFFF"/>
+        </w:rPr>
+        <w:t xml:space="preserve"> v2 introduced time weighted average price (TWAP) oracles. These oracles serve as a critical piece of DeFi infrastructure, and have been integrated into dozens of projects, including Compound and </w:t>
+      </w:r>
+      <w:proofErr w:type="spellStart"/>
+      <w:r>
+        <w:rPr>
+          <w:rFonts w:ascii="Segoe UI" w:hAnsi="Segoe UI" w:cs="Segoe UI"/>
+          <w:color w:val="FFFFFF"/>
+        </w:rPr>
+        <w:t>Reflexer</w:t>
+      </w:r>
+      <w:proofErr w:type="spellEnd"/>
+      <w:r>
+        <w:rPr>
+          <w:rFonts w:ascii="Segoe UI" w:hAnsi="Segoe UI" w:cs="Segoe UI"/>
+          <w:color w:val="FFFFFF"/>
+        </w:rPr>
+        <w:t>.</w:t>
+      </w:r>
+    </w:p>
+    <w:p>
+      <w:pPr>
+        <w:pStyle w:val="NormalWeb"/>
+        <w:shd w:val="clear" w:color="auto" w:fill="0F1013"/>
+        <w:rPr>
+          <w:rFonts w:ascii="Segoe UI" w:hAnsi="Segoe UI" w:cs="Segoe UI"/>
+          <w:color w:val="FFFFFF"/>
+        </w:rPr>
+      </w:pPr>
+      <w:r>
+        <w:rPr>
+          <w:rFonts w:ascii="Segoe UI" w:hAnsi="Segoe UI" w:cs="Segoe UI"/>
+          <w:color w:val="FFFFFF"/>
+        </w:rPr>
+        <w:t xml:space="preserve">V2 oracles work by storing cumulative sums of </w:t>
+      </w:r>
+      <w:proofErr w:type="spellStart"/>
+      <w:r>
+        <w:rPr>
+          <w:rFonts w:ascii="Segoe UI" w:hAnsi="Segoe UI" w:cs="Segoe UI"/>
+          <w:color w:val="FFFFFF"/>
+        </w:rPr>
+        <w:t>Uniswap</w:t>
+      </w:r>
+      <w:proofErr w:type="spellEnd"/>
+      <w:r>
+        <w:rPr>
+          <w:rFonts w:ascii="Segoe UI" w:hAnsi="Segoe UI" w:cs="Segoe UI"/>
+          <w:color w:val="FFFFFF"/>
+        </w:rPr>
+        <w:t xml:space="preserve"> pair prices on a per-second basis. These price sums can be checked once at the beginning of a period and once at the end to calculate an accurate TWAP over that period.</w:t>
+      </w:r>
+    </w:p>
+    <w:p>
+      <w:pPr>
+        <w:pStyle w:val="NormalWeb"/>
+        <w:shd w:val="clear" w:color="auto" w:fill="0F1013"/>
+        <w:rPr>
+          <w:rFonts w:ascii="Segoe UI" w:hAnsi="Segoe UI" w:cs="Segoe UI"/>
+          <w:color w:val="FFFFFF"/>
+        </w:rPr>
+      </w:pPr>
+      <w:proofErr w:type="spellStart"/>
+      <w:r>
+        <w:rPr>
+          <w:rFonts w:ascii="Segoe UI" w:hAnsi="Segoe UI" w:cs="Segoe UI"/>
+          <w:color w:val="FFFFFF"/>
+        </w:rPr>
+        <w:t>Uniswap</w:t>
+      </w:r>
+      <w:proofErr w:type="spellEnd"/>
+      <w:r>
+        <w:rPr>
+          <w:rFonts w:ascii="Segoe UI" w:hAnsi="Segoe UI" w:cs="Segoe UI"/>
+          <w:color w:val="FFFFFF"/>
+        </w:rPr>
+        <w:t xml:space="preserve"> v3 offers significant improvements to the TWAP oracle, making it possible to calculate any recent TWAP within the past ~9 days in a single on-chain call. This is achieved by storing an array of cumulative sums instead of just one.</w:t>
+      </w:r>
+    </w:p>
+    <w:p>
+      <w:pPr>
+        <w:spacing w:line="240" w:lineRule="auto"/>
+        <w:rPr>
+          <w:rFonts w:asciiTheme="majorHAnsi" w:hAnsiTheme="majorHAnsi" w:cstheme="majorHAnsi"/>
+          <w:b/>
+          <w:bCs/>
+          <w:color w:val="202124"/>
+          <w:sz w:val="24"/>
+          <w:szCs w:val="24"/>
+          <w:u w:val="single"/>
+          <w:shd w:val="clear" w:color="auto" w:fill="FFFFFF"/>
+        </w:rPr>
+      </w:pPr>
+    </w:p>
+    <w:p>
+      <w:pPr>
+        <w:spacing w:line="480" w:lineRule="auto"/>
+        <w:jc w:val="both"/>
+        <w:rPr>
+          <w:rFonts w:asciiTheme="majorHAnsi" w:hAnsiTheme="majorHAnsi" w:cstheme="majorHAnsi"/>
+          <w:b/>
+          <w:bCs/>
+          <w:color w:val="202124"/>
+          <w:sz w:val="24"/>
+          <w:szCs w:val="24"/>
+          <w:u w:val="single"/>
+          <w:shd w:val="clear" w:color="auto" w:fill="FFFFFF"/>
+        </w:rPr>
+      </w:pPr>
+      <w:r>
+        <w:rPr>
+          <w:rFonts w:asciiTheme="majorHAnsi" w:eastAsia="Times New Roman" w:hAnsiTheme="majorHAnsi" w:cstheme="majorHAnsi"/>
+          <w:b/>
+          <w:bCs/>
+          <w:color w:val="000000"/>
+          <w:sz w:val="24"/>
+          <w:szCs w:val="24"/>
+          <w:u w:val="single"/>
+        </w:rPr>
+        <w:t xml:space="preserve">Use Case:  </w:t>
+      </w:r>
+      <w:r>
+        <w:rPr>
+          <w:rFonts w:asciiTheme="majorHAnsi" w:hAnsiTheme="majorHAnsi" w:cstheme="majorHAnsi"/>
+          <w:b/>
+          <w:bCs/>
+          <w:color w:val="202124"/>
+          <w:sz w:val="24"/>
+          <w:szCs w:val="24"/>
+          <w:u w:val="single"/>
+          <w:shd w:val="clear" w:color="auto" w:fill="FFFFFF"/>
+        </w:rPr>
+        <w:t>0x (ZRX)</w:t>
+      </w:r>
+    </w:p>
+    <w:p>
+      <w:pPr>
+        <w:spacing w:line="480" w:lineRule="auto"/>
+        <w:jc w:val="both"/>
+        <w:rPr>
+          <w:rFonts w:asciiTheme="majorHAnsi" w:hAnsiTheme="majorHAnsi" w:cstheme="majorHAnsi"/>
+          <w:b/>
+          <w:bCs/>
+          <w:color w:val="202124"/>
+          <w:sz w:val="24"/>
+          <w:szCs w:val="24"/>
+          <w:u w:val="single"/>
+          <w:shd w:val="clear" w:color="auto" w:fill="FFFFFF"/>
+        </w:rPr>
+      </w:pPr>
+      <w:r>
+        <w:rPr>
+          <w:rFonts w:asciiTheme="majorHAnsi" w:eastAsia="Times New Roman" w:hAnsiTheme="majorHAnsi" w:cstheme="majorHAnsi"/>
+          <w:b/>
+          <w:bCs/>
+          <w:color w:val="000000"/>
+          <w:sz w:val="24"/>
+          <w:szCs w:val="24"/>
+          <w:u w:val="single"/>
+        </w:rPr>
+        <w:t xml:space="preserve">Use Case:  </w:t>
+      </w:r>
+      <w:proofErr w:type="spellStart"/>
+      <w:r>
+        <w:rPr>
+          <w:rFonts w:asciiTheme="majorHAnsi" w:hAnsiTheme="majorHAnsi" w:cstheme="majorHAnsi"/>
+          <w:b/>
+          <w:bCs/>
+          <w:color w:val="202124"/>
+          <w:sz w:val="24"/>
+          <w:szCs w:val="24"/>
+          <w:u w:val="single"/>
+          <w:shd w:val="clear" w:color="auto" w:fill="FFFFFF"/>
+        </w:rPr>
+        <w:t>Aave</w:t>
+      </w:r>
+      <w:proofErr w:type="spellEnd"/>
+      <w:r>
+        <w:rPr>
+          <w:rFonts w:asciiTheme="majorHAnsi" w:hAnsiTheme="majorHAnsi" w:cstheme="majorHAnsi"/>
+          <w:b/>
+          <w:bCs/>
+          <w:color w:val="202124"/>
+          <w:sz w:val="24"/>
+          <w:szCs w:val="24"/>
+          <w:u w:val="single"/>
+          <w:shd w:val="clear" w:color="auto" w:fill="FFFFFF"/>
+        </w:rPr>
+        <w:t> (AAVE)</w:t>
+      </w:r>
+    </w:p>
+    <w:p>
+      <w:pPr>
+        <w:spacing w:line="480" w:lineRule="auto"/>
+        <w:jc w:val="both"/>
+        <w:rPr>
+          <w:rFonts w:asciiTheme="majorHAnsi" w:eastAsia="LinLibertineT" w:hAnsiTheme="majorHAnsi" w:cstheme="majorHAnsi"/>
+          <w:b/>
+          <w:bCs/>
+          <w:sz w:val="24"/>
+          <w:szCs w:val="24"/>
+          <w:u w:val="single"/>
+        </w:rPr>
+      </w:pPr>
+      <w:r>
+        <w:rPr>
+          <w:rFonts w:asciiTheme="majorHAnsi" w:eastAsia="Times New Roman" w:hAnsiTheme="majorHAnsi" w:cstheme="majorHAnsi"/>
+          <w:b/>
+          <w:bCs/>
+          <w:color w:val="000000"/>
+          <w:sz w:val="24"/>
+          <w:szCs w:val="24"/>
+          <w:u w:val="single"/>
+        </w:rPr>
+        <w:t xml:space="preserve">Use Case:  </w:t>
+      </w:r>
+      <w:proofErr w:type="spellStart"/>
+      <w:r>
+        <w:rPr>
+          <w:rFonts w:asciiTheme="majorHAnsi" w:hAnsiTheme="majorHAnsi" w:cstheme="majorHAnsi"/>
+          <w:b/>
+          <w:bCs/>
+          <w:color w:val="202124"/>
+          <w:sz w:val="24"/>
+          <w:szCs w:val="24"/>
+          <w:u w:val="single"/>
+          <w:shd w:val="clear" w:color="auto" w:fill="FFFFFF"/>
+        </w:rPr>
+        <w:t>yEarn</w:t>
+      </w:r>
+      <w:proofErr w:type="spellEnd"/>
+      <w:r>
+        <w:rPr>
+          <w:rFonts w:asciiTheme="majorHAnsi" w:hAnsiTheme="majorHAnsi" w:cstheme="majorHAnsi"/>
+          <w:b/>
+          <w:bCs/>
+          <w:color w:val="202124"/>
+          <w:sz w:val="24"/>
+          <w:szCs w:val="24"/>
+          <w:u w:val="single"/>
+          <w:shd w:val="clear" w:color="auto" w:fill="FFFFFF"/>
+        </w:rPr>
+        <w:t>(YFI)</w:t>
+      </w:r>
+    </w:p>
+    <w:p>
+      <w:pPr>
+        <w:spacing w:line="480" w:lineRule="auto"/>
+        <w:jc w:val="both"/>
+        <w:rPr>
+          <w:rFonts w:asciiTheme="majorHAnsi" w:eastAsia="LinLibertineT" w:hAnsiTheme="majorHAnsi" w:cstheme="majorHAnsi"/>
+          <w:sz w:val="24"/>
+          <w:szCs w:val="24"/>
+        </w:rPr>
+      </w:pPr>
+    </w:p>
+    <w:p>
+      <w:pPr>
+        <w:spacing w:line="480" w:lineRule="auto"/>
+        <w:jc w:val="both"/>
+        <w:rPr>
+          <w:rFonts w:asciiTheme="majorHAnsi" w:eastAsia="LinLibertineT" w:hAnsiTheme="majorHAnsi" w:cstheme="majorHAnsi"/>
+          <w:sz w:val="24"/>
+          <w:szCs w:val="24"/>
+        </w:rPr>
+      </w:pPr>
+    </w:p>
+    <w:p>
+      <w:pPr>
+        <w:spacing w:line="480" w:lineRule="auto"/>
+        <w:jc w:val="both"/>
+        <w:rPr>
+          <w:rFonts w:asciiTheme="majorHAnsi" w:eastAsia="LinLibertineT" w:hAnsiTheme="majorHAnsi" w:cstheme="majorHAnsi"/>
+          <w:sz w:val="24"/>
+          <w:szCs w:val="24"/>
+        </w:rPr>
+      </w:pPr>
+    </w:p>
+    <w:p>
+      <w:pPr>
+        <w:spacing w:line="480" w:lineRule="auto"/>
+        <w:jc w:val="both"/>
+        <w:rPr>
+          <w:rFonts w:asciiTheme="majorHAnsi" w:eastAsia="LinLibertineT" w:hAnsiTheme="majorHAnsi" w:cstheme="majorHAnsi"/>
+          <w:sz w:val="24"/>
+          <w:szCs w:val="24"/>
+        </w:rPr>
+      </w:pPr>
+    </w:p>
+    <w:p>
+      <w:pPr>
+        <w:spacing w:line="480" w:lineRule="auto"/>
+        <w:jc w:val="both"/>
+        <w:rPr>
+          <w:rFonts w:asciiTheme="majorHAnsi" w:eastAsia="LinLibertineT" w:hAnsiTheme="majorHAnsi" w:cstheme="majorHAnsi"/>
+          <w:sz w:val="24"/>
+          <w:szCs w:val="24"/>
+        </w:rPr>
+      </w:pPr>
+      <w:r>
+        <w:rPr>
+          <w:rFonts w:asciiTheme="majorHAnsi" w:eastAsia="LinLibertineT" w:hAnsiTheme="majorHAnsi" w:cstheme="majorHAnsi"/>
+          <w:sz w:val="24"/>
+          <w:szCs w:val="24"/>
+        </w:rPr>
+        <w:t>NOTES:</w:t>
+      </w:r>
+    </w:p>
+    <w:p>
+      <w:pPr>
+        <w:spacing w:line="480" w:lineRule="auto"/>
+        <w:jc w:val="both"/>
+        <w:rPr>
+          <w:rFonts w:ascii="Arial" w:hAnsi="Arial" w:cs="Arial"/>
+          <w:color w:val="58667E"/>
+          <w:shd w:val="clear" w:color="auto" w:fill="FFFFFF"/>
+        </w:rPr>
+      </w:pPr>
+      <w:r>
+        <w:rPr>
+          <w:rFonts w:asciiTheme="majorHAnsi" w:eastAsia="LinLibertineT" w:hAnsiTheme="majorHAnsi" w:cstheme="majorHAnsi"/>
+          <w:sz w:val="24"/>
+          <w:szCs w:val="24"/>
+        </w:rPr>
+        <w:t>1inch-</w:t>
+      </w:r>
+      <w:r>
+        <w:rPr>
+          <w:rFonts w:ascii="Arial" w:hAnsi="Arial" w:cs="Arial"/>
+          <w:color w:val="58667E"/>
+          <w:shd w:val="clear" w:color="auto" w:fill="FFFFFF"/>
+        </w:rPr>
+        <w:t>is a DeFi aggregator and a decentralized exchange with smart routing that minimizes price slippage and finds the optimal trade for the users.</w:t>
+      </w:r>
+    </w:p>
+    <w:p>
+      <w:pPr>
+        <w:spacing w:line="480" w:lineRule="auto"/>
+        <w:jc w:val="both"/>
+        <w:rPr>
+          <w:rFonts w:ascii="Arial" w:hAnsi="Arial" w:cs="Arial"/>
+          <w:color w:val="58667E"/>
+          <w:shd w:val="clear" w:color="auto" w:fill="FFFFFF"/>
+        </w:rPr>
+      </w:pPr>
+      <w:r>
+        <w:rPr>
+          <w:rFonts w:ascii="Arial" w:hAnsi="Arial" w:cs="Arial"/>
+          <w:color w:val="000000"/>
+        </w:rPr>
+        <w:t xml:space="preserve">KAVA </w:t>
+      </w:r>
+      <w:r>
+        <w:rPr>
+          <w:rFonts w:ascii="Arial" w:hAnsi="Arial" w:cs="Arial"/>
+          <w:color w:val="58667E"/>
+        </w:rPr>
+        <w:t>A decentralized financial services platform. Kava's principle product is a DeFi lending platform for cryptocurrencies.</w:t>
+      </w:r>
+    </w:p>
+    <w:p>
+      <w:pPr>
+        <w:spacing w:line="480" w:lineRule="auto"/>
+        <w:jc w:val="both"/>
+        <w:rPr>
+          <w:rFonts w:ascii="Arial" w:hAnsi="Arial" w:cs="Arial"/>
+          <w:color w:val="58667E"/>
+          <w:shd w:val="clear" w:color="auto" w:fill="FFFFFF"/>
+        </w:rPr>
+      </w:pPr>
+    </w:p>
+    <w:p>
+      <w:pPr>
+        <w:spacing w:line="480" w:lineRule="auto"/>
+        <w:jc w:val="both"/>
+        <w:rPr>
+          <w:rFonts w:ascii="Arial" w:hAnsi="Arial" w:cs="Arial"/>
+          <w:color w:val="58667E"/>
+          <w:shd w:val="clear" w:color="auto" w:fill="FFFFFF"/>
+        </w:rPr>
+      </w:pPr>
+    </w:p>
+    <w:p>
+      <w:pPr>
+        <w:shd w:val="clear" w:color="auto" w:fill="FFFFFF"/>
+        <w:spacing w:after="0" w:line="420" w:lineRule="atLeast"/>
+        <w:rPr>
+          <w:rFonts w:ascii="Arial" w:eastAsia="Times New Roman" w:hAnsi="Arial" w:cs="Arial"/>
+          <w:color w:val="58667E"/>
+          <w:sz w:val="24"/>
+          <w:szCs w:val="24"/>
+        </w:rPr>
+      </w:pPr>
+      <w:r>
+        <w:rPr>
+          <w:rFonts w:ascii="Arial" w:eastAsia="Times New Roman" w:hAnsi="Arial" w:cs="Arial"/>
+          <w:color w:val="58667E"/>
+          <w:sz w:val="24"/>
+          <w:szCs w:val="24"/>
+        </w:rPr>
+        <w:t xml:space="preserve">The Graph is an indexing protocol and global API for organizing blockchain data and making it easily accessible with </w:t>
+      </w:r>
+      <w:proofErr w:type="spellStart"/>
+      <w:r>
+        <w:rPr>
+          <w:rFonts w:ascii="Arial" w:eastAsia="Times New Roman" w:hAnsi="Arial" w:cs="Arial"/>
+          <w:color w:val="58667E"/>
+          <w:sz w:val="24"/>
+          <w:szCs w:val="24"/>
+        </w:rPr>
+        <w:t>GraphQL</w:t>
+      </w:r>
+      <w:proofErr w:type="spellEnd"/>
+      <w:r>
+        <w:rPr>
+          <w:rFonts w:ascii="Arial" w:eastAsia="Times New Roman" w:hAnsi="Arial" w:cs="Arial"/>
+          <w:color w:val="58667E"/>
+          <w:sz w:val="24"/>
+          <w:szCs w:val="24"/>
+        </w:rPr>
+        <w:t>.</w:t>
+      </w:r>
+    </w:p>
+    <w:p>
+      <w:pPr>
+        <w:pStyle w:val="project-p-initial"/>
+        <w:shd w:val="clear" w:color="auto" w:fill="FFFFFF"/>
+        <w:spacing w:before="0" w:beforeAutospacing="0" w:after="0" w:afterAutospacing="0" w:line="420" w:lineRule="atLeast"/>
+        <w:rPr>
+          <w:rFonts w:ascii="Arial" w:hAnsi="Arial" w:cs="Arial"/>
+          <w:color w:val="58667E"/>
+        </w:rPr>
+      </w:pPr>
+      <w:hyperlink r:id="rId4" w:history="1">
+        <w:r>
+          <w:rPr>
+            <w:rFonts w:ascii="TT Hoves" w:hAnsi="TT Hoves" w:cs="Arial"/>
+            <w:b/>
+            <w:bCs/>
+            <w:color w:val="FFFFFF"/>
+            <w:spacing w:val="4"/>
+            <w:shd w:val="clear" w:color="auto" w:fill="6F4CFF"/>
+          </w:rPr>
+          <w:br/>
+        </w:r>
+      </w:hyperlink>
+    </w:p>
+    <w:p>
+      <w:pPr>
+        <w:spacing w:line="480" w:lineRule="auto"/>
+        <w:jc w:val="both"/>
+        <w:rPr>
+          <w:rFonts w:asciiTheme="majorHAnsi" w:eastAsia="LinLibertineT" w:hAnsiTheme="majorHAnsi" w:cstheme="majorHAnsi"/>
+          <w:sz w:val="24"/>
+          <w:szCs w:val="24"/>
+        </w:rPr>
+      </w:pPr>
+      <w:hyperlink r:id="rId5" w:history="1">
+        <w:r>
+          <w:rPr>
+            <w:rFonts w:ascii="TT Hoves" w:eastAsia="Times New Roman" w:hAnsi="TT Hoves" w:cs="Arial"/>
+            <w:b/>
+            <w:bCs/>
+            <w:color w:val="FFFFFF"/>
+            <w:spacing w:val="4"/>
+            <w:sz w:val="24"/>
+            <w:szCs w:val="24"/>
+            <w:shd w:val="clear" w:color="auto" w:fill="FF564F"/>
+          </w:rPr>
+          <w:br/>
+        </w:r>
+      </w:hyperlink>
+    </w:p>
+    <w:p>
+      <w:pPr>
+        <w:spacing w:line="480" w:lineRule="auto"/>
+        <w:jc w:val="both"/>
+        <w:rPr>
+          <w:rFonts w:asciiTheme="majorHAnsi" w:eastAsia="LinLibertineT" w:hAnsiTheme="majorHAnsi" w:cstheme="majorHAnsi"/>
+          <w:sz w:val="24"/>
+          <w:szCs w:val="24"/>
+        </w:rPr>
+      </w:pPr>
+      <w:r>
+        <w:rPr>
+          <w:rFonts w:asciiTheme="majorHAnsi" w:eastAsia="LinLibertineT" w:hAnsiTheme="majorHAnsi" w:cstheme="majorHAnsi"/>
+          <w:sz w:val="24"/>
+          <w:szCs w:val="24"/>
+        </w:rPr>
+        <w:t>KAVA</w:t>
       </w:r>
     </w:p>
     <w:p>
@@ -229,20 +1195,392 @@
         <w:ind w:firstLine="720"/>
         <w:jc w:val="both"/>
         <w:rPr>
-          <w:rFonts w:asciiTheme="majorHAnsi" w:eastAsia="Times New Roman" w:hAnsiTheme="majorHAnsi" w:cstheme="majorHAnsi"/>
-          <w:color w:val="000000"/>
-          <w:sz w:val="24"/>
-          <w:szCs w:val="24"/>
-        </w:rPr>
-      </w:pPr>
-      <w:r>
-        <w:rPr>
           <w:rFonts w:asciiTheme="majorHAnsi" w:eastAsia="LinLibertineT" w:hAnsiTheme="majorHAnsi" w:cstheme="majorHAnsi"/>
           <w:sz w:val="24"/>
           <w:szCs w:val="24"/>
         </w:rPr>
-        <w:t>Ethereum, Borrowing, Lendin</w:t>
-      </w:r>
+      </w:pPr>
+    </w:p>
+    <w:p>
+      <w:pPr>
+        <w:spacing w:line="480" w:lineRule="auto"/>
+        <w:ind w:firstLine="720"/>
+        <w:jc w:val="both"/>
+        <w:rPr>
+          <w:rFonts w:asciiTheme="majorHAnsi" w:eastAsia="LinLibertineT" w:hAnsiTheme="majorHAnsi" w:cstheme="majorHAnsi"/>
+          <w:sz w:val="24"/>
+          <w:szCs w:val="24"/>
+        </w:rPr>
+      </w:pPr>
+    </w:p>
+    <w:p>
+      <w:pPr>
+        <w:spacing w:line="480" w:lineRule="auto"/>
+        <w:ind w:firstLine="720"/>
+        <w:jc w:val="both"/>
+        <w:rPr>
+          <w:rFonts w:asciiTheme="majorHAnsi" w:eastAsia="LinLibertineT" w:hAnsiTheme="majorHAnsi" w:cstheme="majorHAnsi"/>
+          <w:sz w:val="24"/>
+          <w:szCs w:val="24"/>
+        </w:rPr>
+      </w:pPr>
+    </w:p>
+    <w:p>
+      <w:pPr>
+        <w:spacing w:line="480" w:lineRule="auto"/>
+        <w:ind w:firstLine="720"/>
+        <w:jc w:val="both"/>
+        <w:rPr>
+          <w:rFonts w:asciiTheme="majorHAnsi" w:eastAsia="LinLibertineT" w:hAnsiTheme="majorHAnsi" w:cstheme="majorHAnsi"/>
+          <w:sz w:val="24"/>
+          <w:szCs w:val="24"/>
+        </w:rPr>
+      </w:pPr>
+    </w:p>
+    <w:p>
+      <w:pPr>
+        <w:spacing w:line="240" w:lineRule="auto"/>
+        <w:jc w:val="both"/>
+        <w:rPr>
+          <w:rFonts w:asciiTheme="majorHAnsi" w:hAnsiTheme="majorHAnsi" w:cstheme="majorHAnsi"/>
+          <w:b/>
+          <w:bCs/>
+        </w:rPr>
+      </w:pPr>
+      <w:r>
+        <w:rPr>
+          <w:rFonts w:asciiTheme="majorHAnsi" w:eastAsia="Times New Roman" w:hAnsiTheme="majorHAnsi" w:cstheme="majorHAnsi"/>
+          <w:b/>
+          <w:bCs/>
+          <w:color w:val="000000"/>
+          <w:sz w:val="27"/>
+          <w:szCs w:val="27"/>
+        </w:rPr>
+        <w:t>References:</w:t>
+      </w:r>
+    </w:p>
+    <w:p>
+      <w:pPr>
+        <w:rPr>
+          <w:rFonts w:cstheme="minorHAnsi"/>
+          <w:i/>
+          <w:iCs/>
+          <w:sz w:val="18"/>
+          <w:szCs w:val="18"/>
+        </w:rPr>
+      </w:pPr>
+      <w:r>
+        <w:rPr>
+          <w:rFonts w:cstheme="minorHAnsi"/>
+          <w:i/>
+          <w:iCs/>
+          <w:sz w:val="18"/>
+          <w:szCs w:val="18"/>
+        </w:rPr>
+        <w:t>Annenkov, D., Milo, M., Nielsen, J., &amp; Spitters, B.(2021). Extracting smart contracts tested and verified in Coq. In Proceedings of the 10th ACM SIGPLAN International Conference on Certified Programs and Proofs CPP 2021.Association for Computing Machinery, New York, NY, USA, 105–121. DOI:https://doi-org.ezproxylocal.library.nova.edu/10.1145/3437992.3439934</w:t>
+      </w:r>
+    </w:p>
+    <w:p>
+      <w:pPr>
+        <w:rPr>
+          <w:rFonts w:cstheme="minorHAnsi"/>
+          <w:i/>
+          <w:iCs/>
+          <w:sz w:val="18"/>
+          <w:szCs w:val="18"/>
+        </w:rPr>
+      </w:pPr>
+      <w:r>
+        <w:rPr>
+          <w:rFonts w:cstheme="minorHAnsi"/>
+          <w:i/>
+          <w:iCs/>
+          <w:color w:val="333333"/>
+          <w:sz w:val="18"/>
+          <w:szCs w:val="18"/>
+          <w:shd w:val="clear" w:color="auto" w:fill="FFFFFF"/>
+        </w:rPr>
+        <w:t>Arroyo, J., Hassen, S., &amp; Faqir, Y.(</w:t>
+      </w:r>
+      <w:r>
+        <w:rPr>
+          <w:rFonts w:cstheme="minorHAnsi"/>
+          <w:i/>
+          <w:iCs/>
+          <w:sz w:val="18"/>
+          <w:szCs w:val="18"/>
+        </w:rPr>
+        <w:t>2020). An overview of decentralized autonomous organizations on the blockchain. In  Proceedings of the 16th International Symposium on Open Collaboration . Association for Computing Machinery, New York, NY, USA, Article 11, 1–8. DOI:https://doi-org.ezproxylocal.library.nova.edu/10.1145/3412569.3412579</w:t>
+      </w:r>
+    </w:p>
+    <w:p>
+      <w:pPr>
+        <w:rPr>
+          <w:rFonts w:cstheme="minorHAnsi"/>
+          <w:i/>
+          <w:iCs/>
+          <w:sz w:val="18"/>
+          <w:szCs w:val="18"/>
+        </w:rPr>
+      </w:pPr>
+      <w:r>
+        <w:rPr>
+          <w:rFonts w:cstheme="minorHAnsi"/>
+          <w:i/>
+          <w:iCs/>
+          <w:sz w:val="18"/>
+          <w:szCs w:val="18"/>
+        </w:rPr>
+        <w:t>Gong, X ., Shen, L., Shi ,Z .,  &amp; Zhou, M. (2019). Architecture Design for Market-oriented Transaction of Distributed Generation Based on Blockchain. 2019 IEEE Sustainable Power and Energy Conference (</w:t>
+      </w:r>
+      <w:proofErr w:type="spellStart"/>
+      <w:r>
+        <w:rPr>
+          <w:rFonts w:cstheme="minorHAnsi"/>
+          <w:i/>
+          <w:iCs/>
+          <w:sz w:val="18"/>
+          <w:szCs w:val="18"/>
+        </w:rPr>
+        <w:t>iSPEC</w:t>
+      </w:r>
+      <w:proofErr w:type="spellEnd"/>
+      <w:r>
+        <w:rPr>
+          <w:rFonts w:cstheme="minorHAnsi"/>
+          <w:i/>
+          <w:iCs/>
+          <w:sz w:val="18"/>
+          <w:szCs w:val="18"/>
+        </w:rPr>
+        <w:t xml:space="preserve">), Beijing, China, 2019, pp. 2298-2302, </w:t>
+      </w:r>
+      <w:proofErr w:type="spellStart"/>
+      <w:r>
+        <w:rPr>
+          <w:rFonts w:cstheme="minorHAnsi"/>
+          <w:i/>
+          <w:iCs/>
+          <w:sz w:val="18"/>
+          <w:szCs w:val="18"/>
+        </w:rPr>
+        <w:t>doi</w:t>
+      </w:r>
+      <w:proofErr w:type="spellEnd"/>
+      <w:r>
+        <w:rPr>
+          <w:rFonts w:cstheme="minorHAnsi"/>
+          <w:i/>
+          <w:iCs/>
+          <w:sz w:val="18"/>
+          <w:szCs w:val="18"/>
+        </w:rPr>
+        <w:t>: 10.1109/iSPEC48194.2019.8975338.</w:t>
+      </w:r>
+    </w:p>
+    <w:p>
+      <w:pPr>
+        <w:rPr>
+          <w:rFonts w:cstheme="minorHAnsi"/>
+          <w:i/>
+          <w:iCs/>
+          <w:sz w:val="18"/>
+          <w:szCs w:val="18"/>
+        </w:rPr>
+      </w:pPr>
+      <w:r>
+        <w:rPr>
+          <w:rFonts w:cstheme="minorHAnsi"/>
+          <w:i/>
+          <w:iCs/>
+          <w:sz w:val="18"/>
+          <w:szCs w:val="18"/>
+        </w:rPr>
+        <w:t xml:space="preserve">Gudgeon,  L ., Harz, D., Klages-Mundt, A., Liu, J., &amp; </w:t>
+      </w:r>
+      <w:proofErr w:type="spellStart"/>
+      <w:r>
+        <w:rPr>
+          <w:rFonts w:cstheme="minorHAnsi"/>
+          <w:i/>
+          <w:iCs/>
+          <w:sz w:val="18"/>
+          <w:szCs w:val="18"/>
+        </w:rPr>
+        <w:t>Minca</w:t>
+      </w:r>
+      <w:proofErr w:type="spellEnd"/>
+      <w:r>
+        <w:rPr>
+          <w:rFonts w:cstheme="minorHAnsi"/>
+          <w:i/>
+          <w:iCs/>
+          <w:sz w:val="18"/>
+          <w:szCs w:val="18"/>
+        </w:rPr>
+        <w:t>. A. (2020). Stablecoins 2.0: Economic Foundations and Risk-based Models. In Proceedings of the 2nd ACM Conference on Advances in Financial Technologies (AFT '20). Association for Computing Machinery, New York, NY, USA, 59–79. DOI:https://doi-org.ezproxylocal.library.nova.edu/10.1145/3419614.3423261</w:t>
+      </w:r>
+    </w:p>
+    <w:p>
+      <w:pPr>
+        <w:rPr>
+          <w:rFonts w:cstheme="minorHAnsi"/>
+          <w:i/>
+          <w:iCs/>
+          <w:sz w:val="18"/>
+          <w:szCs w:val="18"/>
+        </w:rPr>
+      </w:pPr>
+      <w:r>
+        <w:rPr>
+          <w:rFonts w:cstheme="minorHAnsi"/>
+          <w:i/>
+          <w:iCs/>
+          <w:sz w:val="18"/>
+          <w:szCs w:val="18"/>
+        </w:rPr>
+        <w:t>Gudgeon, L., Knottenbelt, W., Perez, D., &amp; Werner, S. (2020). DeFi Protocols for Loanable Funds: Interest Rates, Liquidity and Market Efficiency. In  Proceedings of the 2nd ACM Conference on Advances in Financial Technologies  ( AFT '20 ). Association for Computing Machinery, New York, NY, USA, 92–112. DOI:https://doi-org.ezproxylocal.library.nova.edu/10.1145/3419614.3423254</w:t>
+      </w:r>
+    </w:p>
+    <w:p>
+      <w:pPr>
+        <w:rPr>
+          <w:rFonts w:cstheme="minorHAnsi"/>
+          <w:i/>
+          <w:iCs/>
+          <w:color w:val="333333"/>
+          <w:sz w:val="18"/>
+          <w:szCs w:val="18"/>
+          <w:shd w:val="clear" w:color="auto" w:fill="FFFFFF"/>
+        </w:rPr>
+      </w:pPr>
+      <w:r>
+        <w:rPr>
+          <w:rFonts w:cstheme="minorHAnsi"/>
+          <w:i/>
+          <w:iCs/>
+          <w:sz w:val="18"/>
+          <w:szCs w:val="18"/>
+        </w:rPr>
+        <w:lastRenderedPageBreak/>
+        <w:t xml:space="preserve">Jia, C., Lui, Q., &amp; Yu, L. (2020). </w:t>
+      </w:r>
+      <w:proofErr w:type="spellStart"/>
+      <w:r>
+        <w:rPr>
+          <w:rFonts w:cstheme="minorHAnsi"/>
+          <w:i/>
+          <w:iCs/>
+          <w:color w:val="333333"/>
+          <w:sz w:val="18"/>
+          <w:szCs w:val="18"/>
+          <w:shd w:val="clear" w:color="auto" w:fill="FFFFFF"/>
+        </w:rPr>
+        <w:t>MovER</w:t>
+      </w:r>
+      <w:proofErr w:type="spellEnd"/>
+      <w:r>
+        <w:rPr>
+          <w:rFonts w:cstheme="minorHAnsi"/>
+          <w:i/>
+          <w:iCs/>
+          <w:color w:val="333333"/>
+          <w:sz w:val="18"/>
+          <w:szCs w:val="18"/>
+          <w:shd w:val="clear" w:color="auto" w:fill="FFFFFF"/>
+        </w:rPr>
+        <w:t xml:space="preserve">: Stabilize Decentralized Finance System with Practical Risk Management. </w:t>
+      </w:r>
+      <w:r>
+        <w:rPr>
+          <w:rStyle w:val="Emphasis"/>
+          <w:rFonts w:cstheme="minorHAnsi"/>
+          <w:color w:val="333333"/>
+          <w:sz w:val="18"/>
+          <w:szCs w:val="18"/>
+          <w:shd w:val="clear" w:color="auto" w:fill="FFFFFF"/>
+        </w:rPr>
+        <w:t>2020 2nd Conference on Blockchain Research &amp; Applications for Innovative Networks and Services (BRAINS)</w:t>
+      </w:r>
+      <w:r>
+        <w:rPr>
+          <w:rFonts w:cstheme="minorHAnsi"/>
+          <w:i/>
+          <w:iCs/>
+          <w:color w:val="333333"/>
+          <w:sz w:val="18"/>
+          <w:szCs w:val="18"/>
+          <w:shd w:val="clear" w:color="auto" w:fill="FFFFFF"/>
+        </w:rPr>
+        <w:t xml:space="preserve">, Paris, France, 2020, pp. 55-56, </w:t>
+      </w:r>
+      <w:proofErr w:type="spellStart"/>
+      <w:r>
+        <w:rPr>
+          <w:rFonts w:cstheme="minorHAnsi"/>
+          <w:i/>
+          <w:iCs/>
+          <w:color w:val="333333"/>
+          <w:sz w:val="18"/>
+          <w:szCs w:val="18"/>
+          <w:shd w:val="clear" w:color="auto" w:fill="FFFFFF"/>
+        </w:rPr>
+        <w:t>doi</w:t>
+      </w:r>
+      <w:proofErr w:type="spellEnd"/>
+      <w:r>
+        <w:rPr>
+          <w:rFonts w:cstheme="minorHAnsi"/>
+          <w:i/>
+          <w:iCs/>
+          <w:color w:val="333333"/>
+          <w:sz w:val="18"/>
+          <w:szCs w:val="18"/>
+          <w:shd w:val="clear" w:color="auto" w:fill="FFFFFF"/>
+        </w:rPr>
+        <w:t>: 10.1109/BRAINS49436.2020.9223274.</w:t>
+      </w:r>
+    </w:p>
+    <w:p>
+      <w:pPr>
+        <w:rPr>
+          <w:rFonts w:cstheme="minorHAnsi"/>
+          <w:i/>
+          <w:iCs/>
+          <w:sz w:val="18"/>
+          <w:szCs w:val="18"/>
+        </w:rPr>
+      </w:pPr>
+      <w:r>
+        <w:rPr>
+          <w:rFonts w:cstheme="minorHAnsi"/>
+          <w:i/>
+          <w:iCs/>
+          <w:sz w:val="18"/>
+          <w:szCs w:val="18"/>
+        </w:rPr>
+        <w:t>Livshits. B. (2020). Technical perspective: Analyzing smart contracts with MadMax. Commun. ACM 63, 10 October 2020, 86. DOI:https://doi-org.ezproxylocal.library.nova.edu/10.1145/3416259</w:t>
+      </w:r>
+    </w:p>
+    <w:p>
+      <w:pPr>
+        <w:rPr>
+          <w:rFonts w:asciiTheme="majorHAnsi" w:hAnsiTheme="majorHAnsi" w:cstheme="majorHAnsi"/>
+        </w:rPr>
+      </w:pPr>
+    </w:p>
+    <w:p>
+      <w:pPr>
+        <w:spacing w:line="480" w:lineRule="auto"/>
+        <w:ind w:firstLine="720"/>
+        <w:jc w:val="both"/>
+        <w:rPr>
+          <w:rFonts w:asciiTheme="majorHAnsi" w:eastAsia="Times New Roman" w:hAnsiTheme="majorHAnsi" w:cstheme="majorHAnsi"/>
+          <w:color w:val="000000"/>
+          <w:sz w:val="24"/>
+          <w:szCs w:val="24"/>
+        </w:rPr>
+      </w:pPr>
     </w:p>
     <w:p>
       <w:pPr>
@@ -686,6 +2024,46 @@
     <w:semiHidden/>
     <w:unhideWhenUsed/>
   </w:style>
+  <w:style w:type="character" w:styleId="Emphasis">
+    <w:name w:val="Emphasis"/>
+    <w:basedOn w:val="DefaultParagraphFont"/>
+    <w:uiPriority w:val="20"/>
+    <w:qFormat/>
+    <w:rsid w:val="00173D00"/>
+    <w:rPr>
+      <w:i/>
+      <w:iCs/>
+    </w:rPr>
+  </w:style>
+  <w:style w:type="paragraph" w:customStyle="1" w:styleId="project-p-initial">
+    <w:name w:val="project-p-initial"/>
+    <w:basedOn w:val="Normal"/>
+    <w:rsid w:val="003D49A5"/>
+    <w:pPr>
+      <w:spacing w:before="100" w:beforeAutospacing="1" w:after="100" w:afterAutospacing="1" w:line="240" w:lineRule="auto"/>
+    </w:pPr>
+    <w:rPr>
+      <w:rFonts w:ascii="Times New Roman" w:eastAsia="Times New Roman" w:hAnsi="Times New Roman" w:cs="Times New Roman"/>
+      <w:sz w:val="24"/>
+      <w:szCs w:val="24"/>
+    </w:rPr>
+  </w:style>
+  <w:style w:type="paragraph" w:styleId="NormalWeb">
+    <w:name w:val="Normal (Web)"/>
+    <w:basedOn w:val="Normal"/>
+    <w:uiPriority w:val="99"/>
+    <w:semiHidden/>
+    <w:unhideWhenUsed/>
+    <w:rsid w:val="000E7475"/>
+    <w:pPr>
+      <w:spacing w:before="100" w:beforeAutospacing="1" w:after="100" w:afterAutospacing="1" w:line="240" w:lineRule="auto"/>
+    </w:pPr>
+    <w:rPr>
+      <w:rFonts w:ascii="Times New Roman" w:eastAsia="Times New Roman" w:hAnsi="Times New Roman" w:cs="Times New Roman"/>
+      <w:sz w:val="24"/>
+      <w:szCs w:val="24"/>
+    </w:rPr>
+  </w:style>
 </w:styles>
 </file>
 

</xml_diff>